<commit_message>
Added title to supplementary info.  Part of issue #22
</commit_message>
<xml_diff>
--- a/Manuscripts/Hatfield et al Submission/Supplementary Figure Legends.docx
+++ b/Manuscripts/Hatfield et al Submission/Supplementary Figure Legends.docx
@@ -5,17 +5,71 @@
     <w:p>
       <w:pPr>
         <w:pStyle w:val="Heading1"/>
+      </w:pPr>
+      <w:proofErr w:type="gramStart"/>
+      <w:r>
+        <w:t>The role of TORC1 in muscle development in Drosophila.</w:t>
+      </w:r>
+      <w:proofErr w:type="gramEnd"/>
+    </w:p>
+    <w:p>
+      <w:pPr>
         <w:spacing w:line="480" w:lineRule="auto"/>
         <w:jc w:val="both"/>
       </w:pPr>
-      <w:r>
-        <w:t>Supplementary</w:t>
+    </w:p>
+    <w:p>
+      <w:pPr>
+        <w:spacing w:line="480" w:lineRule="auto"/>
+        <w:jc w:val="both"/>
+      </w:pPr>
+      <w:r>
+        <w:t xml:space="preserve">Isabelle Hatfield, </w:t>
+      </w:r>
+      <w:r>
+        <w:t>Innocence Harvey</w:t>
+      </w:r>
+      <w:r>
+        <w:t xml:space="preserve">, Erika R. Yates, </w:t>
+      </w:r>
+      <w:proofErr w:type="spellStart"/>
+      <w:r>
+        <w:t>JeAnna</w:t>
+      </w:r>
+      <w:proofErr w:type="spellEnd"/>
+      <w:r>
+        <w:t xml:space="preserve"> R. </w:t>
+      </w:r>
+      <w:proofErr w:type="spellStart"/>
+      <w:r>
+        <w:t>Redd</w:t>
+      </w:r>
+      <w:proofErr w:type="spellEnd"/>
+      <w:r>
+        <w:t>, Lawrence T. Reiter</w:t>
+      </w:r>
+      <w:r>
+        <w:rPr>
+          <w:vertAlign w:val="subscript"/>
+        </w:rPr>
+        <w:t xml:space="preserve"> </w:t>
+      </w:r>
+      <w:r>
+        <w:t>and Dave Bridges</w:t>
+      </w:r>
+    </w:p>
+    <w:p>
+      <w:pPr>
+        <w:pStyle w:val="Heading2"/>
+      </w:pPr>
+      <w:r>
+        <w:t xml:space="preserve">Supplementary </w:t>
+      </w:r>
+      <w:r>
+        <w:t>Data</w:t>
       </w:r>
       <w:bookmarkStart w:id="0" w:name="_GoBack"/>
       <w:bookmarkEnd w:id="0"/>
-      <w:r>
-        <w:t xml:space="preserve"> Figures</w:t>
-      </w:r>
     </w:p>
     <w:p>
       <w:pPr>
@@ -419,6 +473,30 @@
       <w:szCs w:val="32"/>
     </w:rPr>
   </w:style>
+  <w:style w:type="paragraph" w:styleId="Heading2">
+    <w:name w:val="heading 2"/>
+    <w:basedOn w:val="Normal"/>
+    <w:next w:val="Normal"/>
+    <w:link w:val="Heading2Char"/>
+    <w:uiPriority w:val="9"/>
+    <w:unhideWhenUsed/>
+    <w:qFormat/>
+    <w:rsid w:val="00403801"/>
+    <w:pPr>
+      <w:keepNext/>
+      <w:keepLines/>
+      <w:spacing w:before="200"/>
+      <w:outlineLvl w:val="1"/>
+    </w:pPr>
+    <w:rPr>
+      <w:rFonts w:asciiTheme="majorHAnsi" w:eastAsiaTheme="majorEastAsia" w:hAnsiTheme="majorHAnsi" w:cstheme="majorBidi"/>
+      <w:b/>
+      <w:bCs/>
+      <w:color w:val="4F81BD" w:themeColor="accent1"/>
+      <w:sz w:val="26"/>
+      <w:szCs w:val="26"/>
+    </w:rPr>
+  </w:style>
   <w:style w:type="character" w:default="1" w:styleId="DefaultParagraphFont">
     <w:name w:val="Default Paragraph Font"/>
     <w:uiPriority w:val="1"/>
@@ -459,6 +537,60 @@
       <w:color w:val="345A8A" w:themeColor="accent1" w:themeShade="B5"/>
       <w:sz w:val="32"/>
       <w:szCs w:val="32"/>
+    </w:rPr>
+  </w:style>
+  <w:style w:type="character" w:customStyle="1" w:styleId="Heading2Char">
+    <w:name w:val="Heading 2 Char"/>
+    <w:basedOn w:val="DefaultParagraphFont"/>
+    <w:link w:val="Heading2"/>
+    <w:uiPriority w:val="9"/>
+    <w:rsid w:val="00403801"/>
+    <w:rPr>
+      <w:rFonts w:asciiTheme="majorHAnsi" w:eastAsiaTheme="majorEastAsia" w:hAnsiTheme="majorHAnsi" w:cstheme="majorBidi"/>
+      <w:b/>
+      <w:bCs/>
+      <w:color w:val="4F81BD" w:themeColor="accent1"/>
+      <w:sz w:val="26"/>
+      <w:szCs w:val="26"/>
+    </w:rPr>
+  </w:style>
+  <w:style w:type="paragraph" w:styleId="Title">
+    <w:name w:val="Title"/>
+    <w:basedOn w:val="Normal"/>
+    <w:next w:val="Normal"/>
+    <w:link w:val="TitleChar"/>
+    <w:uiPriority w:val="10"/>
+    <w:qFormat/>
+    <w:rsid w:val="00403801"/>
+    <w:pPr>
+      <w:pBdr>
+        <w:bottom w:val="single" w:sz="8" w:space="4" w:color="4F81BD" w:themeColor="accent1"/>
+      </w:pBdr>
+      <w:spacing w:after="300"/>
+      <w:contextualSpacing/>
+    </w:pPr>
+    <w:rPr>
+      <w:rFonts w:asciiTheme="majorHAnsi" w:eastAsiaTheme="majorEastAsia" w:hAnsiTheme="majorHAnsi" w:cstheme="majorBidi"/>
+      <w:color w:val="17365D" w:themeColor="text2" w:themeShade="BF"/>
+      <w:spacing w:val="5"/>
+      <w:kern w:val="28"/>
+      <w:sz w:val="52"/>
+      <w:szCs w:val="52"/>
+    </w:rPr>
+  </w:style>
+  <w:style w:type="character" w:customStyle="1" w:styleId="TitleChar">
+    <w:name w:val="Title Char"/>
+    <w:basedOn w:val="DefaultParagraphFont"/>
+    <w:link w:val="Title"/>
+    <w:uiPriority w:val="10"/>
+    <w:rsid w:val="00403801"/>
+    <w:rPr>
+      <w:rFonts w:asciiTheme="majorHAnsi" w:eastAsiaTheme="majorEastAsia" w:hAnsiTheme="majorHAnsi" w:cstheme="majorBidi"/>
+      <w:color w:val="17365D" w:themeColor="text2" w:themeShade="BF"/>
+      <w:spacing w:val="5"/>
+      <w:kern w:val="28"/>
+      <w:sz w:val="52"/>
+      <w:szCs w:val="52"/>
     </w:rPr>
   </w:style>
 </w:styles>
@@ -644,6 +776,30 @@
       <w:szCs w:val="32"/>
     </w:rPr>
   </w:style>
+  <w:style w:type="paragraph" w:styleId="Heading2">
+    <w:name w:val="heading 2"/>
+    <w:basedOn w:val="Normal"/>
+    <w:next w:val="Normal"/>
+    <w:link w:val="Heading2Char"/>
+    <w:uiPriority w:val="9"/>
+    <w:unhideWhenUsed/>
+    <w:qFormat/>
+    <w:rsid w:val="00403801"/>
+    <w:pPr>
+      <w:keepNext/>
+      <w:keepLines/>
+      <w:spacing w:before="200"/>
+      <w:outlineLvl w:val="1"/>
+    </w:pPr>
+    <w:rPr>
+      <w:rFonts w:asciiTheme="majorHAnsi" w:eastAsiaTheme="majorEastAsia" w:hAnsiTheme="majorHAnsi" w:cstheme="majorBidi"/>
+      <w:b/>
+      <w:bCs/>
+      <w:color w:val="4F81BD" w:themeColor="accent1"/>
+      <w:sz w:val="26"/>
+      <w:szCs w:val="26"/>
+    </w:rPr>
+  </w:style>
   <w:style w:type="character" w:default="1" w:styleId="DefaultParagraphFont">
     <w:name w:val="Default Paragraph Font"/>
     <w:uiPriority w:val="1"/>
@@ -684,6 +840,60 @@
       <w:color w:val="345A8A" w:themeColor="accent1" w:themeShade="B5"/>
       <w:sz w:val="32"/>
       <w:szCs w:val="32"/>
+    </w:rPr>
+  </w:style>
+  <w:style w:type="character" w:customStyle="1" w:styleId="Heading2Char">
+    <w:name w:val="Heading 2 Char"/>
+    <w:basedOn w:val="DefaultParagraphFont"/>
+    <w:link w:val="Heading2"/>
+    <w:uiPriority w:val="9"/>
+    <w:rsid w:val="00403801"/>
+    <w:rPr>
+      <w:rFonts w:asciiTheme="majorHAnsi" w:eastAsiaTheme="majorEastAsia" w:hAnsiTheme="majorHAnsi" w:cstheme="majorBidi"/>
+      <w:b/>
+      <w:bCs/>
+      <w:color w:val="4F81BD" w:themeColor="accent1"/>
+      <w:sz w:val="26"/>
+      <w:szCs w:val="26"/>
+    </w:rPr>
+  </w:style>
+  <w:style w:type="paragraph" w:styleId="Title">
+    <w:name w:val="Title"/>
+    <w:basedOn w:val="Normal"/>
+    <w:next w:val="Normal"/>
+    <w:link w:val="TitleChar"/>
+    <w:uiPriority w:val="10"/>
+    <w:qFormat/>
+    <w:rsid w:val="00403801"/>
+    <w:pPr>
+      <w:pBdr>
+        <w:bottom w:val="single" w:sz="8" w:space="4" w:color="4F81BD" w:themeColor="accent1"/>
+      </w:pBdr>
+      <w:spacing w:after="300"/>
+      <w:contextualSpacing/>
+    </w:pPr>
+    <w:rPr>
+      <w:rFonts w:asciiTheme="majorHAnsi" w:eastAsiaTheme="majorEastAsia" w:hAnsiTheme="majorHAnsi" w:cstheme="majorBidi"/>
+      <w:color w:val="17365D" w:themeColor="text2" w:themeShade="BF"/>
+      <w:spacing w:val="5"/>
+      <w:kern w:val="28"/>
+      <w:sz w:val="52"/>
+      <w:szCs w:val="52"/>
+    </w:rPr>
+  </w:style>
+  <w:style w:type="character" w:customStyle="1" w:styleId="TitleChar">
+    <w:name w:val="Title Char"/>
+    <w:basedOn w:val="DefaultParagraphFont"/>
+    <w:link w:val="Title"/>
+    <w:uiPriority w:val="10"/>
+    <w:rsid w:val="00403801"/>
+    <w:rPr>
+      <w:rFonts w:asciiTheme="majorHAnsi" w:eastAsiaTheme="majorEastAsia" w:hAnsiTheme="majorHAnsi" w:cstheme="majorBidi"/>
+      <w:color w:val="17365D" w:themeColor="text2" w:themeShade="BF"/>
+      <w:spacing w:val="5"/>
+      <w:kern w:val="28"/>
+      <w:sz w:val="52"/>
+      <w:szCs w:val="52"/>
     </w:rPr>
   </w:style>
 </w:styles>

</xml_diff>